<commit_message>
bibtex : view from the left
</commit_message>
<xml_diff>
--- a/docs/reviewer.docx
+++ b/docs/reviewer.docx
@@ -506,12 +506,12 @@
         </w:tblCellMar>
       </w:tblPr>
       <w:tblGrid>
-        <w:gridCol w:w="420"/>
+        <w:gridCol w:w="419"/>
         <w:gridCol w:w="7971"/>
         <w:gridCol w:w="315"/>
         <w:gridCol w:w="319"/>
-        <w:gridCol w:w="312"/>
-        <w:gridCol w:w="473"/>
+        <w:gridCol w:w="311"/>
+        <w:gridCol w:w="474"/>
       </w:tblGrid>
       <w:tr>
         <w:trPr>
@@ -519,7 +519,7 @@
         </w:trPr>
         <w:tc>
           <w:tcPr>
-            <w:tcW w:w="420" w:type="dxa"/>
+            <w:tcW w:w="419" w:type="dxa"/>
             <w:vMerge w:val="restart"/>
             <w:tcBorders>
               <w:top w:val="single" w:sz="8" w:space="0" w:color="000001"/>
@@ -539,7 +539,7 @@
             <w:pPr>
               <w:pStyle w:val="2230313b384630"/>
               <w:widowControl/>
-              <w:spacing w:lineRule="auto" w:line="216" w:before="120" w:after="120"/>
+              <w:spacing w:lineRule="auto" w:line="144" w:before="120" w:after="120"/>
               <w:ind w:left="0" w:right="0" w:hanging="0"/>
               <w:jc w:val="center"/>
               <w:textAlignment w:val="auto"/>
@@ -591,7 +591,7 @@
             <w:pPr>
               <w:pStyle w:val="2230313b384630"/>
               <w:widowControl/>
-              <w:spacing w:lineRule="auto" w:line="216" w:before="120" w:after="120"/>
+              <w:spacing w:lineRule="auto" w:line="144" w:before="120" w:after="120"/>
               <w:ind w:left="0" w:right="0" w:hanging="0"/>
               <w:jc w:val="center"/>
               <w:textAlignment w:val="auto"/>
@@ -643,7 +643,7 @@
             <w:pPr>
               <w:pStyle w:val="2230313b384630"/>
               <w:widowControl/>
-              <w:spacing w:lineRule="auto" w:line="216" w:before="120" w:after="120"/>
+              <w:spacing w:lineRule="auto" w:line="144" w:before="120" w:after="120"/>
               <w:ind w:left="0" w:right="0" w:hanging="0"/>
               <w:jc w:val="center"/>
               <w:textAlignment w:val="auto"/>
@@ -680,7 +680,7 @@
         </w:trPr>
         <w:tc>
           <w:tcPr>
-            <w:tcW w:w="420" w:type="dxa"/>
+            <w:tcW w:w="419" w:type="dxa"/>
             <w:vMerge w:val="continue"/>
             <w:tcBorders>
               <w:top w:val="single" w:sz="8" w:space="0" w:color="000001"/>
@@ -699,7 +699,7 @@
           <w:p>
             <w:pPr>
               <w:pStyle w:val="Normal"/>
-              <w:spacing w:lineRule="auto" w:line="216"/>
+              <w:spacing w:lineRule="auto" w:line="144"/>
               <w:rPr/>
             </w:pPr>
             <w:r>
@@ -728,7 +728,7 @@
           <w:p>
             <w:pPr>
               <w:pStyle w:val="Normal"/>
-              <w:spacing w:lineRule="auto" w:line="216"/>
+              <w:spacing w:lineRule="auto" w:line="144"/>
               <w:rPr/>
             </w:pPr>
             <w:r>
@@ -757,7 +757,7 @@
             <w:pPr>
               <w:pStyle w:val="2230313b384630"/>
               <w:widowControl/>
-              <w:spacing w:lineRule="auto" w:line="216" w:before="120" w:after="120"/>
+              <w:spacing w:lineRule="auto" w:line="144" w:before="120" w:after="120"/>
               <w:ind w:left="0" w:right="0" w:hanging="0"/>
               <w:jc w:val="center"/>
               <w:textAlignment w:val="auto"/>
@@ -808,7 +808,7 @@
             <w:pPr>
               <w:pStyle w:val="2230313b384630"/>
               <w:widowControl/>
-              <w:spacing w:lineRule="auto" w:line="216" w:before="120" w:after="120"/>
+              <w:spacing w:lineRule="auto" w:line="144" w:before="120" w:after="120"/>
               <w:ind w:left="0" w:right="0" w:hanging="0"/>
               <w:jc w:val="center"/>
               <w:textAlignment w:val="auto"/>
@@ -840,7 +840,7 @@
         </w:tc>
         <w:tc>
           <w:tcPr>
-            <w:tcW w:w="312" w:type="dxa"/>
+            <w:tcW w:w="311" w:type="dxa"/>
             <w:tcBorders>
               <w:top w:val="single" w:sz="4" w:space="0" w:color="000001"/>
               <w:left w:val="single" w:sz="4" w:space="0" w:color="000001"/>
@@ -859,7 +859,7 @@
             <w:pPr>
               <w:pStyle w:val="2230313b384630"/>
               <w:widowControl/>
-              <w:spacing w:lineRule="auto" w:line="216" w:before="120" w:after="120"/>
+              <w:spacing w:lineRule="auto" w:line="144" w:before="120" w:after="120"/>
               <w:ind w:left="0" w:right="0" w:hanging="0"/>
               <w:jc w:val="center"/>
               <w:textAlignment w:val="auto"/>
@@ -891,7 +891,7 @@
         </w:tc>
         <w:tc>
           <w:tcPr>
-            <w:tcW w:w="473" w:type="dxa"/>
+            <w:tcW w:w="474" w:type="dxa"/>
             <w:tcBorders>
               <w:top w:val="single" w:sz="4" w:space="0" w:color="000001"/>
               <w:left w:val="single" w:sz="4" w:space="0" w:color="000001"/>
@@ -910,7 +910,7 @@
             <w:pPr>
               <w:pStyle w:val="2230313b384630"/>
               <w:widowControl/>
-              <w:spacing w:lineRule="auto" w:line="216" w:before="120" w:after="120"/>
+              <w:spacing w:lineRule="auto" w:line="144" w:before="120" w:after="120"/>
               <w:ind w:left="0" w:right="0" w:hanging="0"/>
               <w:jc w:val="center"/>
               <w:textAlignment w:val="auto"/>
@@ -947,7 +947,7 @@
         </w:trPr>
         <w:tc>
           <w:tcPr>
-            <w:tcW w:w="420" w:type="dxa"/>
+            <w:tcW w:w="419" w:type="dxa"/>
             <w:tcBorders>
               <w:top w:val="single" w:sz="8" w:space="0" w:color="000001"/>
               <w:left w:val="single" w:sz="8" w:space="0" w:color="000001"/>
@@ -1138,7 +1138,7 @@
         </w:tc>
         <w:tc>
           <w:tcPr>
-            <w:tcW w:w="312" w:type="dxa"/>
+            <w:tcW w:w="311" w:type="dxa"/>
             <w:tcBorders>
               <w:top w:val="single" w:sz="8" w:space="0" w:color="000001"/>
               <w:left w:val="single" w:sz="4" w:space="0" w:color="000001"/>
@@ -1185,7 +1185,7 @@
         </w:tc>
         <w:tc>
           <w:tcPr>
-            <w:tcW w:w="473" w:type="dxa"/>
+            <w:tcW w:w="474" w:type="dxa"/>
             <w:tcBorders>
               <w:top w:val="single" w:sz="8" w:space="0" w:color="000001"/>
               <w:left w:val="single" w:sz="4" w:space="0" w:color="000001"/>
@@ -1237,7 +1237,7 @@
         </w:trPr>
         <w:tc>
           <w:tcPr>
-            <w:tcW w:w="420" w:type="dxa"/>
+            <w:tcW w:w="419" w:type="dxa"/>
             <w:tcBorders>
               <w:top w:val="single" w:sz="4" w:space="0" w:color="000001"/>
               <w:left w:val="single" w:sz="8" w:space="0" w:color="000001"/>
@@ -1428,54 +1428,54 @@
         </w:tc>
         <w:tc>
           <w:tcPr>
-            <w:tcW w:w="312" w:type="dxa"/>
-            <w:tcBorders>
-              <w:top w:val="single" w:sz="4" w:space="0" w:color="000001"/>
-              <w:left w:val="single" w:sz="4" w:space="0" w:color="000001"/>
-              <w:bottom w:val="single" w:sz="4" w:space="0" w:color="000001"/>
-              <w:insideH w:val="single" w:sz="4" w:space="0" w:color="000001"/>
-              <w:right w:val="single" w:sz="4" w:space="0" w:color="000001"/>
-              <w:insideV w:val="single" w:sz="4" w:space="0" w:color="000001"/>
-            </w:tcBorders>
-            <w:shd w:fill="FFFFFF" w:val="clear"/>
-            <w:tcMar>
-              <w:left w:w="-5" w:type="dxa"/>
-            </w:tcMar>
-          </w:tcPr>
-          <w:p>
-            <w:pPr>
-              <w:pStyle w:val="2230313b384630"/>
-              <w:widowControl/>
-              <w:spacing w:lineRule="auto" w:line="216" w:before="120" w:after="120"/>
-              <w:ind w:left="0" w:right="0" w:hanging="0"/>
-              <w:jc w:val="center"/>
-              <w:textAlignment w:val="auto"/>
-              <w:rPr>
-                <w:rFonts w:cs="Liberation Serif"/>
-                <w:i/>
-                <w:iCs w:val="false"/>
-                <w:color w:val="000000"/>
-                <w:sz w:val="24"/>
-                <w:szCs w:val="24"/>
-                <w:lang w:val="ru-RU" w:eastAsia="ru-RU" w:bidi="ar-SA"/>
-              </w:rPr>
-            </w:pPr>
-            <w:r>
-              <w:rPr>
-                <w:rFonts w:cs="Liberation Serif"/>
-                <w:i/>
-                <w:iCs w:val="false"/>
-                <w:color w:val="000000"/>
-                <w:sz w:val="24"/>
-                <w:szCs w:val="24"/>
-                <w:lang w:val="ru-RU" w:eastAsia="ru-RU" w:bidi="ar-SA"/>
-              </w:rPr>
-            </w:r>
-          </w:p>
-        </w:tc>
-        <w:tc>
-          <w:tcPr>
-            <w:tcW w:w="473" w:type="dxa"/>
+            <w:tcW w:w="311" w:type="dxa"/>
+            <w:tcBorders>
+              <w:top w:val="single" w:sz="4" w:space="0" w:color="000001"/>
+              <w:left w:val="single" w:sz="4" w:space="0" w:color="000001"/>
+              <w:bottom w:val="single" w:sz="4" w:space="0" w:color="000001"/>
+              <w:insideH w:val="single" w:sz="4" w:space="0" w:color="000001"/>
+              <w:right w:val="single" w:sz="4" w:space="0" w:color="000001"/>
+              <w:insideV w:val="single" w:sz="4" w:space="0" w:color="000001"/>
+            </w:tcBorders>
+            <w:shd w:fill="FFFFFF" w:val="clear"/>
+            <w:tcMar>
+              <w:left w:w="-5" w:type="dxa"/>
+            </w:tcMar>
+          </w:tcPr>
+          <w:p>
+            <w:pPr>
+              <w:pStyle w:val="2230313b384630"/>
+              <w:widowControl/>
+              <w:spacing w:lineRule="auto" w:line="216" w:before="120" w:after="120"/>
+              <w:ind w:left="0" w:right="0" w:hanging="0"/>
+              <w:jc w:val="center"/>
+              <w:textAlignment w:val="auto"/>
+              <w:rPr>
+                <w:rFonts w:cs="Liberation Serif"/>
+                <w:i/>
+                <w:iCs w:val="false"/>
+                <w:color w:val="000000"/>
+                <w:sz w:val="24"/>
+                <w:szCs w:val="24"/>
+                <w:lang w:val="ru-RU" w:eastAsia="ru-RU" w:bidi="ar-SA"/>
+              </w:rPr>
+            </w:pPr>
+            <w:r>
+              <w:rPr>
+                <w:rFonts w:cs="Liberation Serif"/>
+                <w:i/>
+                <w:iCs w:val="false"/>
+                <w:color w:val="000000"/>
+                <w:sz w:val="24"/>
+                <w:szCs w:val="24"/>
+                <w:lang w:val="ru-RU" w:eastAsia="ru-RU" w:bidi="ar-SA"/>
+              </w:rPr>
+            </w:r>
+          </w:p>
+        </w:tc>
+        <w:tc>
+          <w:tcPr>
+            <w:tcW w:w="474" w:type="dxa"/>
             <w:tcBorders>
               <w:top w:val="single" w:sz="4" w:space="0" w:color="000001"/>
               <w:left w:val="single" w:sz="4" w:space="0" w:color="000001"/>
@@ -1527,7 +1527,7 @@
         </w:trPr>
         <w:tc>
           <w:tcPr>
-            <w:tcW w:w="420" w:type="dxa"/>
+            <w:tcW w:w="419" w:type="dxa"/>
             <w:tcBorders>
               <w:top w:val="single" w:sz="4" w:space="0" w:color="000001"/>
               <w:left w:val="single" w:sz="8" w:space="0" w:color="000001"/>
@@ -1718,54 +1718,54 @@
         </w:tc>
         <w:tc>
           <w:tcPr>
-            <w:tcW w:w="312" w:type="dxa"/>
-            <w:tcBorders>
-              <w:top w:val="single" w:sz="4" w:space="0" w:color="000001"/>
-              <w:left w:val="single" w:sz="4" w:space="0" w:color="000001"/>
-              <w:bottom w:val="single" w:sz="4" w:space="0" w:color="000001"/>
-              <w:insideH w:val="single" w:sz="4" w:space="0" w:color="000001"/>
-              <w:right w:val="single" w:sz="4" w:space="0" w:color="000001"/>
-              <w:insideV w:val="single" w:sz="4" w:space="0" w:color="000001"/>
-            </w:tcBorders>
-            <w:shd w:fill="FFFFFF" w:val="clear"/>
-            <w:tcMar>
-              <w:left w:w="-5" w:type="dxa"/>
-            </w:tcMar>
-          </w:tcPr>
-          <w:p>
-            <w:pPr>
-              <w:pStyle w:val="2230313b384630"/>
-              <w:widowControl/>
-              <w:spacing w:lineRule="auto" w:line="216" w:before="120" w:after="120"/>
-              <w:ind w:left="0" w:right="0" w:hanging="0"/>
-              <w:jc w:val="center"/>
-              <w:textAlignment w:val="auto"/>
-              <w:rPr>
-                <w:rFonts w:cs="Liberation Serif"/>
-                <w:i/>
-                <w:iCs w:val="false"/>
-                <w:color w:val="000000"/>
-                <w:sz w:val="24"/>
-                <w:szCs w:val="24"/>
-                <w:lang w:val="ru-RU" w:eastAsia="ru-RU" w:bidi="ar-SA"/>
-              </w:rPr>
-            </w:pPr>
-            <w:r>
-              <w:rPr>
-                <w:rFonts w:cs="Liberation Serif"/>
-                <w:i/>
-                <w:iCs w:val="false"/>
-                <w:color w:val="000000"/>
-                <w:sz w:val="24"/>
-                <w:szCs w:val="24"/>
-                <w:lang w:val="ru-RU" w:eastAsia="ru-RU" w:bidi="ar-SA"/>
-              </w:rPr>
-            </w:r>
-          </w:p>
-        </w:tc>
-        <w:tc>
-          <w:tcPr>
-            <w:tcW w:w="473" w:type="dxa"/>
+            <w:tcW w:w="311" w:type="dxa"/>
+            <w:tcBorders>
+              <w:top w:val="single" w:sz="4" w:space="0" w:color="000001"/>
+              <w:left w:val="single" w:sz="4" w:space="0" w:color="000001"/>
+              <w:bottom w:val="single" w:sz="4" w:space="0" w:color="000001"/>
+              <w:insideH w:val="single" w:sz="4" w:space="0" w:color="000001"/>
+              <w:right w:val="single" w:sz="4" w:space="0" w:color="000001"/>
+              <w:insideV w:val="single" w:sz="4" w:space="0" w:color="000001"/>
+            </w:tcBorders>
+            <w:shd w:fill="FFFFFF" w:val="clear"/>
+            <w:tcMar>
+              <w:left w:w="-5" w:type="dxa"/>
+            </w:tcMar>
+          </w:tcPr>
+          <w:p>
+            <w:pPr>
+              <w:pStyle w:val="2230313b384630"/>
+              <w:widowControl/>
+              <w:spacing w:lineRule="auto" w:line="216" w:before="120" w:after="120"/>
+              <w:ind w:left="0" w:right="0" w:hanging="0"/>
+              <w:jc w:val="center"/>
+              <w:textAlignment w:val="auto"/>
+              <w:rPr>
+                <w:rFonts w:cs="Liberation Serif"/>
+                <w:i/>
+                <w:iCs w:val="false"/>
+                <w:color w:val="000000"/>
+                <w:sz w:val="24"/>
+                <w:szCs w:val="24"/>
+                <w:lang w:val="ru-RU" w:eastAsia="ru-RU" w:bidi="ar-SA"/>
+              </w:rPr>
+            </w:pPr>
+            <w:r>
+              <w:rPr>
+                <w:rFonts w:cs="Liberation Serif"/>
+                <w:i/>
+                <w:iCs w:val="false"/>
+                <w:color w:val="000000"/>
+                <w:sz w:val="24"/>
+                <w:szCs w:val="24"/>
+                <w:lang w:val="ru-RU" w:eastAsia="ru-RU" w:bidi="ar-SA"/>
+              </w:rPr>
+            </w:r>
+          </w:p>
+        </w:tc>
+        <w:tc>
+          <w:tcPr>
+            <w:tcW w:w="474" w:type="dxa"/>
             <w:tcBorders>
               <w:top w:val="single" w:sz="4" w:space="0" w:color="000001"/>
               <w:left w:val="single" w:sz="4" w:space="0" w:color="000001"/>
@@ -1817,7 +1817,7 @@
         </w:trPr>
         <w:tc>
           <w:tcPr>
-            <w:tcW w:w="420" w:type="dxa"/>
+            <w:tcW w:w="419" w:type="dxa"/>
             <w:tcBorders>
               <w:top w:val="single" w:sz="4" w:space="0" w:color="000001"/>
               <w:left w:val="single" w:sz="8" w:space="0" w:color="000001"/>
@@ -2010,54 +2010,54 @@
         </w:tc>
         <w:tc>
           <w:tcPr>
-            <w:tcW w:w="312" w:type="dxa"/>
-            <w:tcBorders>
-              <w:top w:val="single" w:sz="4" w:space="0" w:color="000001"/>
-              <w:left w:val="single" w:sz="4" w:space="0" w:color="000001"/>
-              <w:bottom w:val="single" w:sz="4" w:space="0" w:color="000001"/>
-              <w:insideH w:val="single" w:sz="4" w:space="0" w:color="000001"/>
-              <w:right w:val="single" w:sz="4" w:space="0" w:color="000001"/>
-              <w:insideV w:val="single" w:sz="4" w:space="0" w:color="000001"/>
-            </w:tcBorders>
-            <w:shd w:fill="FFFFFF" w:val="clear"/>
-            <w:tcMar>
-              <w:left w:w="-5" w:type="dxa"/>
-            </w:tcMar>
-          </w:tcPr>
-          <w:p>
-            <w:pPr>
-              <w:pStyle w:val="2230313b384630"/>
-              <w:widowControl/>
-              <w:spacing w:lineRule="auto" w:line="216" w:before="120" w:after="120"/>
-              <w:ind w:left="0" w:right="0" w:hanging="0"/>
-              <w:jc w:val="center"/>
-              <w:textAlignment w:val="auto"/>
-              <w:rPr>
-                <w:rFonts w:cs="Liberation Serif"/>
-                <w:i/>
-                <w:iCs w:val="false"/>
-                <w:color w:val="000000"/>
-                <w:sz w:val="24"/>
-                <w:szCs w:val="24"/>
-                <w:lang w:val="ru-RU" w:eastAsia="ru-RU" w:bidi="ar-SA"/>
-              </w:rPr>
-            </w:pPr>
-            <w:r>
-              <w:rPr>
-                <w:rFonts w:cs="Liberation Serif"/>
-                <w:i/>
-                <w:iCs w:val="false"/>
-                <w:color w:val="000000"/>
-                <w:sz w:val="24"/>
-                <w:szCs w:val="24"/>
-                <w:lang w:val="ru-RU" w:eastAsia="ru-RU" w:bidi="ar-SA"/>
-              </w:rPr>
-            </w:r>
-          </w:p>
-        </w:tc>
-        <w:tc>
-          <w:tcPr>
-            <w:tcW w:w="473" w:type="dxa"/>
+            <w:tcW w:w="311" w:type="dxa"/>
+            <w:tcBorders>
+              <w:top w:val="single" w:sz="4" w:space="0" w:color="000001"/>
+              <w:left w:val="single" w:sz="4" w:space="0" w:color="000001"/>
+              <w:bottom w:val="single" w:sz="4" w:space="0" w:color="000001"/>
+              <w:insideH w:val="single" w:sz="4" w:space="0" w:color="000001"/>
+              <w:right w:val="single" w:sz="4" w:space="0" w:color="000001"/>
+              <w:insideV w:val="single" w:sz="4" w:space="0" w:color="000001"/>
+            </w:tcBorders>
+            <w:shd w:fill="FFFFFF" w:val="clear"/>
+            <w:tcMar>
+              <w:left w:w="-5" w:type="dxa"/>
+            </w:tcMar>
+          </w:tcPr>
+          <w:p>
+            <w:pPr>
+              <w:pStyle w:val="2230313b384630"/>
+              <w:widowControl/>
+              <w:spacing w:lineRule="auto" w:line="216" w:before="120" w:after="120"/>
+              <w:ind w:left="0" w:right="0" w:hanging="0"/>
+              <w:jc w:val="center"/>
+              <w:textAlignment w:val="auto"/>
+              <w:rPr>
+                <w:rFonts w:cs="Liberation Serif"/>
+                <w:i/>
+                <w:iCs w:val="false"/>
+                <w:color w:val="000000"/>
+                <w:sz w:val="24"/>
+                <w:szCs w:val="24"/>
+                <w:lang w:val="ru-RU" w:eastAsia="ru-RU" w:bidi="ar-SA"/>
+              </w:rPr>
+            </w:pPr>
+            <w:r>
+              <w:rPr>
+                <w:rFonts w:cs="Liberation Serif"/>
+                <w:i/>
+                <w:iCs w:val="false"/>
+                <w:color w:val="000000"/>
+                <w:sz w:val="24"/>
+                <w:szCs w:val="24"/>
+                <w:lang w:val="ru-RU" w:eastAsia="ru-RU" w:bidi="ar-SA"/>
+              </w:rPr>
+            </w:r>
+          </w:p>
+        </w:tc>
+        <w:tc>
+          <w:tcPr>
+            <w:tcW w:w="474" w:type="dxa"/>
             <w:tcBorders>
               <w:top w:val="single" w:sz="4" w:space="0" w:color="000001"/>
               <w:left w:val="single" w:sz="4" w:space="0" w:color="000001"/>
@@ -2109,7 +2109,7 @@
         </w:trPr>
         <w:tc>
           <w:tcPr>
-            <w:tcW w:w="420" w:type="dxa"/>
+            <w:tcW w:w="419" w:type="dxa"/>
             <w:tcBorders>
               <w:top w:val="single" w:sz="4" w:space="0" w:color="000001"/>
               <w:left w:val="single" w:sz="8" w:space="0" w:color="000001"/>
@@ -2300,54 +2300,54 @@
         </w:tc>
         <w:tc>
           <w:tcPr>
-            <w:tcW w:w="312" w:type="dxa"/>
-            <w:tcBorders>
-              <w:top w:val="single" w:sz="4" w:space="0" w:color="000001"/>
-              <w:left w:val="single" w:sz="4" w:space="0" w:color="000001"/>
-              <w:bottom w:val="single" w:sz="4" w:space="0" w:color="000001"/>
-              <w:insideH w:val="single" w:sz="4" w:space="0" w:color="000001"/>
-              <w:right w:val="single" w:sz="4" w:space="0" w:color="000001"/>
-              <w:insideV w:val="single" w:sz="4" w:space="0" w:color="000001"/>
-            </w:tcBorders>
-            <w:shd w:fill="FFFFFF" w:val="clear"/>
-            <w:tcMar>
-              <w:left w:w="-5" w:type="dxa"/>
-            </w:tcMar>
-          </w:tcPr>
-          <w:p>
-            <w:pPr>
-              <w:pStyle w:val="2230313b384630"/>
-              <w:widowControl/>
-              <w:spacing w:lineRule="auto" w:line="216" w:before="120" w:after="120"/>
-              <w:ind w:left="0" w:right="0" w:hanging="0"/>
-              <w:jc w:val="center"/>
-              <w:textAlignment w:val="auto"/>
-              <w:rPr>
-                <w:rFonts w:cs="Liberation Serif"/>
-                <w:i/>
-                <w:iCs w:val="false"/>
-                <w:color w:val="000000"/>
-                <w:sz w:val="24"/>
-                <w:szCs w:val="24"/>
-                <w:lang w:val="ru-RU" w:eastAsia="ru-RU" w:bidi="ar-SA"/>
-              </w:rPr>
-            </w:pPr>
-            <w:r>
-              <w:rPr>
-                <w:rFonts w:cs="Liberation Serif"/>
-                <w:i/>
-                <w:iCs w:val="false"/>
-                <w:color w:val="000000"/>
-                <w:sz w:val="24"/>
-                <w:szCs w:val="24"/>
-                <w:lang w:val="ru-RU" w:eastAsia="ru-RU" w:bidi="ar-SA"/>
-              </w:rPr>
-            </w:r>
-          </w:p>
-        </w:tc>
-        <w:tc>
-          <w:tcPr>
-            <w:tcW w:w="473" w:type="dxa"/>
+            <w:tcW w:w="311" w:type="dxa"/>
+            <w:tcBorders>
+              <w:top w:val="single" w:sz="4" w:space="0" w:color="000001"/>
+              <w:left w:val="single" w:sz="4" w:space="0" w:color="000001"/>
+              <w:bottom w:val="single" w:sz="4" w:space="0" w:color="000001"/>
+              <w:insideH w:val="single" w:sz="4" w:space="0" w:color="000001"/>
+              <w:right w:val="single" w:sz="4" w:space="0" w:color="000001"/>
+              <w:insideV w:val="single" w:sz="4" w:space="0" w:color="000001"/>
+            </w:tcBorders>
+            <w:shd w:fill="FFFFFF" w:val="clear"/>
+            <w:tcMar>
+              <w:left w:w="-5" w:type="dxa"/>
+            </w:tcMar>
+          </w:tcPr>
+          <w:p>
+            <w:pPr>
+              <w:pStyle w:val="2230313b384630"/>
+              <w:widowControl/>
+              <w:spacing w:lineRule="auto" w:line="216" w:before="120" w:after="120"/>
+              <w:ind w:left="0" w:right="0" w:hanging="0"/>
+              <w:jc w:val="center"/>
+              <w:textAlignment w:val="auto"/>
+              <w:rPr>
+                <w:rFonts w:cs="Liberation Serif"/>
+                <w:i/>
+                <w:iCs w:val="false"/>
+                <w:color w:val="000000"/>
+                <w:sz w:val="24"/>
+                <w:szCs w:val="24"/>
+                <w:lang w:val="ru-RU" w:eastAsia="ru-RU" w:bidi="ar-SA"/>
+              </w:rPr>
+            </w:pPr>
+            <w:r>
+              <w:rPr>
+                <w:rFonts w:cs="Liberation Serif"/>
+                <w:i/>
+                <w:iCs w:val="false"/>
+                <w:color w:val="000000"/>
+                <w:sz w:val="24"/>
+                <w:szCs w:val="24"/>
+                <w:lang w:val="ru-RU" w:eastAsia="ru-RU" w:bidi="ar-SA"/>
+              </w:rPr>
+            </w:r>
+          </w:p>
+        </w:tc>
+        <w:tc>
+          <w:tcPr>
+            <w:tcW w:w="474" w:type="dxa"/>
             <w:tcBorders>
               <w:top w:val="single" w:sz="4" w:space="0" w:color="000001"/>
               <w:left w:val="single" w:sz="4" w:space="0" w:color="000001"/>
@@ -2399,7 +2399,7 @@
         </w:trPr>
         <w:tc>
           <w:tcPr>
-            <w:tcW w:w="420" w:type="dxa"/>
+            <w:tcW w:w="419" w:type="dxa"/>
             <w:tcBorders>
               <w:top w:val="single" w:sz="4" w:space="0" w:color="000001"/>
               <w:left w:val="single" w:sz="8" w:space="0" w:color="000001"/>
@@ -2590,54 +2590,54 @@
         </w:tc>
         <w:tc>
           <w:tcPr>
-            <w:tcW w:w="312" w:type="dxa"/>
-            <w:tcBorders>
-              <w:top w:val="single" w:sz="4" w:space="0" w:color="000001"/>
-              <w:left w:val="single" w:sz="4" w:space="0" w:color="000001"/>
-              <w:bottom w:val="single" w:sz="4" w:space="0" w:color="000001"/>
-              <w:insideH w:val="single" w:sz="4" w:space="0" w:color="000001"/>
-              <w:right w:val="single" w:sz="4" w:space="0" w:color="000001"/>
-              <w:insideV w:val="single" w:sz="4" w:space="0" w:color="000001"/>
-            </w:tcBorders>
-            <w:shd w:fill="FFFFFF" w:val="clear"/>
-            <w:tcMar>
-              <w:left w:w="-5" w:type="dxa"/>
-            </w:tcMar>
-          </w:tcPr>
-          <w:p>
-            <w:pPr>
-              <w:pStyle w:val="2230313b384630"/>
-              <w:widowControl/>
-              <w:spacing w:lineRule="auto" w:line="216" w:before="120" w:after="120"/>
-              <w:ind w:left="0" w:right="0" w:hanging="0"/>
-              <w:jc w:val="center"/>
-              <w:textAlignment w:val="auto"/>
-              <w:rPr>
-                <w:rFonts w:cs="Liberation Serif"/>
-                <w:i/>
-                <w:iCs w:val="false"/>
-                <w:color w:val="000000"/>
-                <w:sz w:val="24"/>
-                <w:szCs w:val="24"/>
-                <w:lang w:val="ru-RU" w:eastAsia="ru-RU" w:bidi="ar-SA"/>
-              </w:rPr>
-            </w:pPr>
-            <w:r>
-              <w:rPr>
-                <w:rFonts w:cs="Liberation Serif"/>
-                <w:i/>
-                <w:iCs w:val="false"/>
-                <w:color w:val="000000"/>
-                <w:sz w:val="24"/>
-                <w:szCs w:val="24"/>
-                <w:lang w:val="ru-RU" w:eastAsia="ru-RU" w:bidi="ar-SA"/>
-              </w:rPr>
-            </w:r>
-          </w:p>
-        </w:tc>
-        <w:tc>
-          <w:tcPr>
-            <w:tcW w:w="473" w:type="dxa"/>
+            <w:tcW w:w="311" w:type="dxa"/>
+            <w:tcBorders>
+              <w:top w:val="single" w:sz="4" w:space="0" w:color="000001"/>
+              <w:left w:val="single" w:sz="4" w:space="0" w:color="000001"/>
+              <w:bottom w:val="single" w:sz="4" w:space="0" w:color="000001"/>
+              <w:insideH w:val="single" w:sz="4" w:space="0" w:color="000001"/>
+              <w:right w:val="single" w:sz="4" w:space="0" w:color="000001"/>
+              <w:insideV w:val="single" w:sz="4" w:space="0" w:color="000001"/>
+            </w:tcBorders>
+            <w:shd w:fill="FFFFFF" w:val="clear"/>
+            <w:tcMar>
+              <w:left w:w="-5" w:type="dxa"/>
+            </w:tcMar>
+          </w:tcPr>
+          <w:p>
+            <w:pPr>
+              <w:pStyle w:val="2230313b384630"/>
+              <w:widowControl/>
+              <w:spacing w:lineRule="auto" w:line="216" w:before="120" w:after="120"/>
+              <w:ind w:left="0" w:right="0" w:hanging="0"/>
+              <w:jc w:val="center"/>
+              <w:textAlignment w:val="auto"/>
+              <w:rPr>
+                <w:rFonts w:cs="Liberation Serif"/>
+                <w:i/>
+                <w:iCs w:val="false"/>
+                <w:color w:val="000000"/>
+                <w:sz w:val="24"/>
+                <w:szCs w:val="24"/>
+                <w:lang w:val="ru-RU" w:eastAsia="ru-RU" w:bidi="ar-SA"/>
+              </w:rPr>
+            </w:pPr>
+            <w:r>
+              <w:rPr>
+                <w:rFonts w:cs="Liberation Serif"/>
+                <w:i/>
+                <w:iCs w:val="false"/>
+                <w:color w:val="000000"/>
+                <w:sz w:val="24"/>
+                <w:szCs w:val="24"/>
+                <w:lang w:val="ru-RU" w:eastAsia="ru-RU" w:bidi="ar-SA"/>
+              </w:rPr>
+            </w:r>
+          </w:p>
+        </w:tc>
+        <w:tc>
+          <w:tcPr>
+            <w:tcW w:w="474" w:type="dxa"/>
             <w:tcBorders>
               <w:top w:val="single" w:sz="4" w:space="0" w:color="000001"/>
               <w:left w:val="single" w:sz="4" w:space="0" w:color="000001"/>
@@ -2689,7 +2689,7 @@
         </w:trPr>
         <w:tc>
           <w:tcPr>
-            <w:tcW w:w="420" w:type="dxa"/>
+            <w:tcW w:w="419" w:type="dxa"/>
             <w:tcBorders>
               <w:top w:val="single" w:sz="4" w:space="0" w:color="000001"/>
               <w:left w:val="single" w:sz="8" w:space="0" w:color="000001"/>
@@ -2880,54 +2880,54 @@
         </w:tc>
         <w:tc>
           <w:tcPr>
-            <w:tcW w:w="312" w:type="dxa"/>
-            <w:tcBorders>
-              <w:top w:val="single" w:sz="4" w:space="0" w:color="000001"/>
-              <w:left w:val="single" w:sz="4" w:space="0" w:color="000001"/>
-              <w:bottom w:val="single" w:sz="4" w:space="0" w:color="000001"/>
-              <w:insideH w:val="single" w:sz="4" w:space="0" w:color="000001"/>
-              <w:right w:val="single" w:sz="4" w:space="0" w:color="000001"/>
-              <w:insideV w:val="single" w:sz="4" w:space="0" w:color="000001"/>
-            </w:tcBorders>
-            <w:shd w:fill="FFFFFF" w:val="clear"/>
-            <w:tcMar>
-              <w:left w:w="-5" w:type="dxa"/>
-            </w:tcMar>
-          </w:tcPr>
-          <w:p>
-            <w:pPr>
-              <w:pStyle w:val="2230313b384630"/>
-              <w:widowControl/>
-              <w:spacing w:lineRule="auto" w:line="216" w:before="120" w:after="120"/>
-              <w:ind w:left="0" w:right="0" w:hanging="0"/>
-              <w:jc w:val="center"/>
-              <w:textAlignment w:val="auto"/>
-              <w:rPr>
-                <w:rFonts w:cs="Liberation Serif"/>
-                <w:i/>
-                <w:iCs w:val="false"/>
-                <w:color w:val="000000"/>
-                <w:sz w:val="24"/>
-                <w:szCs w:val="24"/>
-                <w:lang w:val="ru-RU" w:eastAsia="ru-RU" w:bidi="ar-SA"/>
-              </w:rPr>
-            </w:pPr>
-            <w:r>
-              <w:rPr>
-                <w:rFonts w:cs="Liberation Serif"/>
-                <w:i/>
-                <w:iCs w:val="false"/>
-                <w:color w:val="000000"/>
-                <w:sz w:val="24"/>
-                <w:szCs w:val="24"/>
-                <w:lang w:val="ru-RU" w:eastAsia="ru-RU" w:bidi="ar-SA"/>
-              </w:rPr>
-            </w:r>
-          </w:p>
-        </w:tc>
-        <w:tc>
-          <w:tcPr>
-            <w:tcW w:w="473" w:type="dxa"/>
+            <w:tcW w:w="311" w:type="dxa"/>
+            <w:tcBorders>
+              <w:top w:val="single" w:sz="4" w:space="0" w:color="000001"/>
+              <w:left w:val="single" w:sz="4" w:space="0" w:color="000001"/>
+              <w:bottom w:val="single" w:sz="4" w:space="0" w:color="000001"/>
+              <w:insideH w:val="single" w:sz="4" w:space="0" w:color="000001"/>
+              <w:right w:val="single" w:sz="4" w:space="0" w:color="000001"/>
+              <w:insideV w:val="single" w:sz="4" w:space="0" w:color="000001"/>
+            </w:tcBorders>
+            <w:shd w:fill="FFFFFF" w:val="clear"/>
+            <w:tcMar>
+              <w:left w:w="-5" w:type="dxa"/>
+            </w:tcMar>
+          </w:tcPr>
+          <w:p>
+            <w:pPr>
+              <w:pStyle w:val="2230313b384630"/>
+              <w:widowControl/>
+              <w:spacing w:lineRule="auto" w:line="216" w:before="120" w:after="120"/>
+              <w:ind w:left="0" w:right="0" w:hanging="0"/>
+              <w:jc w:val="center"/>
+              <w:textAlignment w:val="auto"/>
+              <w:rPr>
+                <w:rFonts w:cs="Liberation Serif"/>
+                <w:i/>
+                <w:iCs w:val="false"/>
+                <w:color w:val="000000"/>
+                <w:sz w:val="24"/>
+                <w:szCs w:val="24"/>
+                <w:lang w:val="ru-RU" w:eastAsia="ru-RU" w:bidi="ar-SA"/>
+              </w:rPr>
+            </w:pPr>
+            <w:r>
+              <w:rPr>
+                <w:rFonts w:cs="Liberation Serif"/>
+                <w:i/>
+                <w:iCs w:val="false"/>
+                <w:color w:val="000000"/>
+                <w:sz w:val="24"/>
+                <w:szCs w:val="24"/>
+                <w:lang w:val="ru-RU" w:eastAsia="ru-RU" w:bidi="ar-SA"/>
+              </w:rPr>
+            </w:r>
+          </w:p>
+        </w:tc>
+        <w:tc>
+          <w:tcPr>
+            <w:tcW w:w="474" w:type="dxa"/>
             <w:tcBorders>
               <w:top w:val="single" w:sz="4" w:space="0" w:color="000001"/>
               <w:left w:val="single" w:sz="4" w:space="0" w:color="000001"/>
@@ -2979,7 +2979,7 @@
         </w:trPr>
         <w:tc>
           <w:tcPr>
-            <w:tcW w:w="420" w:type="dxa"/>
+            <w:tcW w:w="419" w:type="dxa"/>
             <w:tcBorders>
               <w:top w:val="single" w:sz="4" w:space="0" w:color="000001"/>
               <w:left w:val="single" w:sz="8" w:space="0" w:color="000001"/>
@@ -3170,54 +3170,54 @@
         </w:tc>
         <w:tc>
           <w:tcPr>
-            <w:tcW w:w="312" w:type="dxa"/>
-            <w:tcBorders>
-              <w:top w:val="single" w:sz="4" w:space="0" w:color="000001"/>
-              <w:left w:val="single" w:sz="4" w:space="0" w:color="000001"/>
-              <w:bottom w:val="single" w:sz="4" w:space="0" w:color="000001"/>
-              <w:insideH w:val="single" w:sz="4" w:space="0" w:color="000001"/>
-              <w:right w:val="single" w:sz="4" w:space="0" w:color="000001"/>
-              <w:insideV w:val="single" w:sz="4" w:space="0" w:color="000001"/>
-            </w:tcBorders>
-            <w:shd w:fill="FFFFFF" w:val="clear"/>
-            <w:tcMar>
-              <w:left w:w="-5" w:type="dxa"/>
-            </w:tcMar>
-          </w:tcPr>
-          <w:p>
-            <w:pPr>
-              <w:pStyle w:val="2230313b384630"/>
-              <w:widowControl/>
-              <w:spacing w:lineRule="auto" w:line="216" w:before="120" w:after="120"/>
-              <w:ind w:left="0" w:right="0" w:hanging="0"/>
-              <w:jc w:val="center"/>
-              <w:textAlignment w:val="auto"/>
-              <w:rPr>
-                <w:rFonts w:cs="Liberation Serif"/>
-                <w:i/>
-                <w:iCs w:val="false"/>
-                <w:color w:val="000000"/>
-                <w:sz w:val="24"/>
-                <w:szCs w:val="24"/>
-                <w:lang w:val="ru-RU" w:eastAsia="ru-RU" w:bidi="ar-SA"/>
-              </w:rPr>
-            </w:pPr>
-            <w:r>
-              <w:rPr>
-                <w:rFonts w:cs="Liberation Serif"/>
-                <w:i/>
-                <w:iCs w:val="false"/>
-                <w:color w:val="000000"/>
-                <w:sz w:val="24"/>
-                <w:szCs w:val="24"/>
-                <w:lang w:val="ru-RU" w:eastAsia="ru-RU" w:bidi="ar-SA"/>
-              </w:rPr>
-            </w:r>
-          </w:p>
-        </w:tc>
-        <w:tc>
-          <w:tcPr>
-            <w:tcW w:w="473" w:type="dxa"/>
+            <w:tcW w:w="311" w:type="dxa"/>
+            <w:tcBorders>
+              <w:top w:val="single" w:sz="4" w:space="0" w:color="000001"/>
+              <w:left w:val="single" w:sz="4" w:space="0" w:color="000001"/>
+              <w:bottom w:val="single" w:sz="4" w:space="0" w:color="000001"/>
+              <w:insideH w:val="single" w:sz="4" w:space="0" w:color="000001"/>
+              <w:right w:val="single" w:sz="4" w:space="0" w:color="000001"/>
+              <w:insideV w:val="single" w:sz="4" w:space="0" w:color="000001"/>
+            </w:tcBorders>
+            <w:shd w:fill="FFFFFF" w:val="clear"/>
+            <w:tcMar>
+              <w:left w:w="-5" w:type="dxa"/>
+            </w:tcMar>
+          </w:tcPr>
+          <w:p>
+            <w:pPr>
+              <w:pStyle w:val="2230313b384630"/>
+              <w:widowControl/>
+              <w:spacing w:lineRule="auto" w:line="216" w:before="120" w:after="120"/>
+              <w:ind w:left="0" w:right="0" w:hanging="0"/>
+              <w:jc w:val="center"/>
+              <w:textAlignment w:val="auto"/>
+              <w:rPr>
+                <w:rFonts w:cs="Liberation Serif"/>
+                <w:i/>
+                <w:iCs w:val="false"/>
+                <w:color w:val="000000"/>
+                <w:sz w:val="24"/>
+                <w:szCs w:val="24"/>
+                <w:lang w:val="ru-RU" w:eastAsia="ru-RU" w:bidi="ar-SA"/>
+              </w:rPr>
+            </w:pPr>
+            <w:r>
+              <w:rPr>
+                <w:rFonts w:cs="Liberation Serif"/>
+                <w:i/>
+                <w:iCs w:val="false"/>
+                <w:color w:val="000000"/>
+                <w:sz w:val="24"/>
+                <w:szCs w:val="24"/>
+                <w:lang w:val="ru-RU" w:eastAsia="ru-RU" w:bidi="ar-SA"/>
+              </w:rPr>
+            </w:r>
+          </w:p>
+        </w:tc>
+        <w:tc>
+          <w:tcPr>
+            <w:tcW w:w="474" w:type="dxa"/>
             <w:tcBorders>
               <w:top w:val="single" w:sz="4" w:space="0" w:color="000001"/>
               <w:left w:val="single" w:sz="4" w:space="0" w:color="000001"/>
@@ -3269,7 +3269,7 @@
         </w:trPr>
         <w:tc>
           <w:tcPr>
-            <w:tcW w:w="420" w:type="dxa"/>
+            <w:tcW w:w="419" w:type="dxa"/>
             <w:tcBorders>
               <w:top w:val="single" w:sz="4" w:space="0" w:color="000001"/>
               <w:left w:val="single" w:sz="8" w:space="0" w:color="000001"/>
@@ -3460,7 +3460,7 @@
         </w:tc>
         <w:tc>
           <w:tcPr>
-            <w:tcW w:w="312" w:type="dxa"/>
+            <w:tcW w:w="311" w:type="dxa"/>
             <w:tcBorders>
               <w:top w:val="single" w:sz="4" w:space="0" w:color="000001"/>
               <w:left w:val="single" w:sz="4" w:space="0" w:color="000001"/>
@@ -3507,7 +3507,7 @@
         </w:tc>
         <w:tc>
           <w:tcPr>
-            <w:tcW w:w="473" w:type="dxa"/>
+            <w:tcW w:w="474" w:type="dxa"/>
             <w:tcBorders>
               <w:top w:val="single" w:sz="4" w:space="0" w:color="000001"/>
               <w:left w:val="single" w:sz="4" w:space="0" w:color="000001"/>
@@ -3559,7 +3559,7 @@
         </w:trPr>
         <w:tc>
           <w:tcPr>
-            <w:tcW w:w="8391" w:type="dxa"/>
+            <w:tcW w:w="8390" w:type="dxa"/>
             <w:gridSpan w:val="2"/>
             <w:tcBorders>
               <w:top w:val="single" w:sz="8" w:space="0" w:color="000001"/>
@@ -4414,7 +4414,7 @@
     <w:pPr>
       <w:widowControl w:val="false"/>
       <w:suppressAutoHyphens w:val="true"/>
-      <w:overflowPunct w:val="false"/>
+      <w:overflowPunct w:val="true"/>
       <w:bidi w:val="0"/>
       <w:jc w:val="left"/>
     </w:pPr>
@@ -4654,7 +4654,7 @@
       <w:keepNext/>
       <w:widowControl/>
       <w:suppressAutoHyphens w:val="true"/>
-      <w:overflowPunct w:val="false"/>
+      <w:overflowPunct w:val="true"/>
       <w:bidi w:val="0"/>
       <w:spacing w:before="240" w:after="120"/>
       <w:ind w:left="0" w:right="0" w:hanging="0"/>
@@ -4677,7 +4677,7 @@
       <w:keepNext/>
       <w:widowControl w:val="false"/>
       <w:suppressAutoHyphens w:val="true"/>
-      <w:overflowPunct w:val="false"/>
+      <w:overflowPunct w:val="true"/>
       <w:bidi w:val="0"/>
       <w:spacing w:before="240" w:after="120"/>
       <w:ind w:left="0" w:right="0" w:hanging="0"/>
@@ -4697,7 +4697,7 @@
     <w:pPr>
       <w:widowControl w:val="false"/>
       <w:suppressAutoHyphens w:val="true"/>
-      <w:overflowPunct w:val="false"/>
+      <w:overflowPunct w:val="true"/>
       <w:bidi w:val="0"/>
       <w:spacing w:before="0" w:after="140"/>
       <w:ind w:left="0" w:right="0" w:hanging="0"/>
@@ -4717,7 +4717,7 @@
     <w:pPr>
       <w:widowControl w:val="false"/>
       <w:suppressAutoHyphens w:val="true"/>
-      <w:overflowPunct w:val="false"/>
+      <w:overflowPunct w:val="true"/>
       <w:bidi w:val="0"/>
       <w:spacing w:before="0" w:after="140"/>
       <w:ind w:left="0" w:right="0" w:hanging="0"/>
@@ -4737,7 +4737,7 @@
     <w:pPr>
       <w:widowControl w:val="false"/>
       <w:suppressAutoHyphens w:val="true"/>
-      <w:overflowPunct w:val="false"/>
+      <w:overflowPunct w:val="true"/>
       <w:bidi w:val="0"/>
       <w:spacing w:before="120" w:after="120"/>
       <w:ind w:left="0" w:right="0" w:hanging="0"/>
@@ -4759,7 +4759,7 @@
     <w:pPr>
       <w:widowControl w:val="false"/>
       <w:suppressAutoHyphens w:val="true"/>
-      <w:overflowPunct w:val="false"/>
+      <w:overflowPunct w:val="true"/>
       <w:bidi w:val="0"/>
       <w:ind w:left="0" w:right="0" w:hanging="0"/>
       <w:jc w:val="left"/>
@@ -4800,7 +4800,7 @@
     <w:pPr>
       <w:widowControl/>
       <w:suppressAutoHyphens w:val="true"/>
-      <w:overflowPunct w:val="false"/>
+      <w:overflowPunct w:val="true"/>
       <w:bidi w:val="0"/>
       <w:ind w:left="0" w:right="0" w:hanging="0"/>
       <w:jc w:val="left"/>
@@ -4823,7 +4823,7 @@
         <w:tab w:val="right" w:pos="9355" w:leader="none"/>
       </w:tabs>
       <w:suppressAutoHyphens w:val="true"/>
-      <w:overflowPunct w:val="false"/>
+      <w:overflowPunct w:val="true"/>
       <w:bidi w:val="0"/>
       <w:ind w:left="0" w:right="0" w:hanging="0"/>
       <w:jc w:val="both"/>
@@ -4846,7 +4846,7 @@
         <w:tab w:val="right" w:pos="9355" w:leader="none"/>
       </w:tabs>
       <w:suppressAutoHyphens w:val="true"/>
-      <w:overflowPunct w:val="false"/>
+      <w:overflowPunct w:val="true"/>
       <w:bidi w:val="0"/>
       <w:ind w:left="0" w:right="0" w:hanging="0"/>
       <w:jc w:val="both"/>
@@ -4865,7 +4865,7 @@
     <w:pPr>
       <w:widowControl/>
       <w:suppressAutoHyphens w:val="true"/>
-      <w:overflowPunct w:val="false"/>
+      <w:overflowPunct w:val="true"/>
       <w:bidi w:val="0"/>
       <w:ind w:left="0" w:right="0" w:hanging="0"/>
       <w:jc w:val="both"/>
@@ -4907,7 +4907,7 @@
         <w:tab w:val="left" w:pos="9922" w:leader="none"/>
       </w:tabs>
       <w:suppressAutoHyphens w:val="true"/>
-      <w:overflowPunct w:val="false"/>
+      <w:overflowPunct w:val="true"/>
       <w:bidi w:val="0"/>
       <w:ind w:left="0" w:right="0" w:hanging="0"/>
       <w:jc w:val="left"/>

</xml_diff>